<commit_message>
today's changes during the presentation.
</commit_message>
<xml_diff>
--- a/Labyrinth1/Labyrinth1/HQC TeamWork Documentation.docx
+++ b/Labyrinth1/Labyrinth1/HQC TeamWork Documentation.docx
@@ -4,7 +4,7 @@
   <w:body>
     <w:p>
       <w:pPr>
-        <w:pStyle w:val="Heading1"/>
+        <w:pStyle w:val="1"/>
         <w:rPr>
           <w:sz w:val="36"/>
           <w:szCs w:val="36"/>
@@ -39,7 +39,7 @@
     </w:p>
     <w:p>
       <w:pPr>
-        <w:pStyle w:val="ListParagraph"/>
+        <w:pStyle w:val="a3"/>
         <w:numPr>
           <w:ilvl w:val="0"/>
           <w:numId w:val="1"/>
@@ -61,7 +61,7 @@
     </w:p>
     <w:p>
       <w:pPr>
-        <w:pStyle w:val="ListParagraph"/>
+        <w:pStyle w:val="a3"/>
         <w:numPr>
           <w:ilvl w:val="0"/>
           <w:numId w:val="2"/>
@@ -92,7 +92,7 @@
     </w:p>
     <w:p>
       <w:pPr>
-        <w:pStyle w:val="ListParagraph"/>
+        <w:pStyle w:val="a3"/>
         <w:numPr>
           <w:ilvl w:val="0"/>
           <w:numId w:val="2"/>
@@ -111,6 +111,7 @@
         </w:rPr>
         <w:t xml:space="preserve">Renamed the main class to </w:t>
       </w:r>
+      <w:proofErr w:type="spellStart"/>
       <w:r>
         <w:rPr>
           <w:b/>
@@ -120,10 +121,11 @@
         </w:rPr>
         <w:t>LabyrinthGame</w:t>
       </w:r>
-    </w:p>
-    <w:p>
-      <w:pPr>
-        <w:pStyle w:val="ListParagraph"/>
+      <w:proofErr w:type="spellEnd"/>
+    </w:p>
+    <w:p>
+      <w:pPr>
+        <w:pStyle w:val="a3"/>
         <w:numPr>
           <w:ilvl w:val="0"/>
           <w:numId w:val="2"/>
@@ -153,7 +155,7 @@
     </w:p>
     <w:p>
       <w:pPr>
-        <w:pStyle w:val="ListParagraph"/>
+        <w:pStyle w:val="a3"/>
         <w:numPr>
           <w:ilvl w:val="0"/>
           <w:numId w:val="2"/>
@@ -175,7 +177,7 @@
     </w:p>
     <w:p>
       <w:pPr>
-        <w:pStyle w:val="ListParagraph"/>
+        <w:pStyle w:val="a3"/>
         <w:numPr>
           <w:ilvl w:val="0"/>
           <w:numId w:val="2"/>
@@ -197,7 +199,7 @@
     </w:p>
     <w:p>
       <w:pPr>
-        <w:pStyle w:val="ListParagraph"/>
+        <w:pStyle w:val="a3"/>
         <w:numPr>
           <w:ilvl w:val="0"/>
           <w:numId w:val="2"/>
@@ -219,7 +221,7 @@
     </w:p>
     <w:p>
       <w:pPr>
-        <w:pStyle w:val="ListParagraph"/>
+        <w:pStyle w:val="a3"/>
         <w:ind w:left="1440"/>
         <w:rPr>
           <w:sz w:val="26"/>
@@ -230,7 +232,7 @@
     </w:p>
     <w:p>
       <w:pPr>
-        <w:pStyle w:val="ListParagraph"/>
+        <w:pStyle w:val="a3"/>
         <w:numPr>
           <w:ilvl w:val="0"/>
           <w:numId w:val="1"/>
@@ -260,7 +262,7 @@
     </w:p>
     <w:p>
       <w:pPr>
-        <w:pStyle w:val="ListParagraph"/>
+        <w:pStyle w:val="a3"/>
         <w:numPr>
           <w:ilvl w:val="0"/>
           <w:numId w:val="10"/>
@@ -282,7 +284,7 @@
     </w:p>
     <w:p>
       <w:pPr>
-        <w:pStyle w:val="ListParagraph"/>
+        <w:pStyle w:val="a3"/>
         <w:numPr>
           <w:ilvl w:val="0"/>
           <w:numId w:val="3"/>
@@ -299,12 +301,30 @@
           <w:szCs w:val="26"/>
           <w:lang w:val="en-US"/>
         </w:rPr>
-        <w:t>Class Position made to struct. All methods that were in this class are removed and put in classes that they should belong to.</w:t>
-      </w:r>
-    </w:p>
-    <w:p>
-      <w:pPr>
-        <w:pStyle w:val="ListParagraph"/>
+        <w:t xml:space="preserve">Class Position made to </w:t>
+      </w:r>
+      <w:proofErr w:type="spellStart"/>
+      <w:r>
+        <w:rPr>
+          <w:sz w:val="26"/>
+          <w:szCs w:val="26"/>
+          <w:lang w:val="en-US"/>
+        </w:rPr>
+        <w:t>struct</w:t>
+      </w:r>
+      <w:proofErr w:type="spellEnd"/>
+      <w:r>
+        <w:rPr>
+          <w:sz w:val="26"/>
+          <w:szCs w:val="26"/>
+          <w:lang w:val="en-US"/>
+        </w:rPr>
+        <w:t>. All methods that were in this class are removed and put in classes that they should belong to.</w:t>
+      </w:r>
+    </w:p>
+    <w:p>
+      <w:pPr>
+        <w:pStyle w:val="a3"/>
         <w:numPr>
           <w:ilvl w:val="0"/>
           <w:numId w:val="3"/>
@@ -326,7 +346,7 @@
     </w:p>
     <w:p>
       <w:pPr>
-        <w:pStyle w:val="ListParagraph"/>
+        <w:pStyle w:val="a3"/>
         <w:numPr>
           <w:ilvl w:val="0"/>
           <w:numId w:val="3"/>
@@ -345,6 +365,7 @@
         </w:rPr>
         <w:t xml:space="preserve">The methods in all of the classes are renamed with correct names using </w:t>
       </w:r>
+      <w:proofErr w:type="spellStart"/>
       <w:r>
         <w:rPr>
           <w:b/>
@@ -352,12 +373,22 @@
           <w:szCs w:val="26"/>
           <w:lang w:val="en-US"/>
         </w:rPr>
-        <w:t>PascalCase.</w:t>
-      </w:r>
-    </w:p>
-    <w:p>
-      <w:pPr>
-        <w:pStyle w:val="ListParagraph"/>
+        <w:t>PascalCase</w:t>
+      </w:r>
+      <w:proofErr w:type="spellEnd"/>
+      <w:r>
+        <w:rPr>
+          <w:b/>
+          <w:sz w:val="26"/>
+          <w:szCs w:val="26"/>
+          <w:lang w:val="en-US"/>
+        </w:rPr>
+        <w:t>.</w:t>
+      </w:r>
+    </w:p>
+    <w:p>
+      <w:pPr>
+        <w:pStyle w:val="a3"/>
         <w:numPr>
           <w:ilvl w:val="0"/>
           <w:numId w:val="3"/>
@@ -379,7 +410,7 @@
     </w:p>
     <w:p>
       <w:pPr>
-        <w:pStyle w:val="ListParagraph"/>
+        <w:pStyle w:val="a3"/>
         <w:numPr>
           <w:ilvl w:val="0"/>
           <w:numId w:val="3"/>
@@ -398,6 +429,7 @@
         </w:rPr>
         <w:t xml:space="preserve">Variables in methods are renamed with correct names using </w:t>
       </w:r>
+      <w:proofErr w:type="spellStart"/>
       <w:r>
         <w:rPr>
           <w:b/>
@@ -405,12 +437,22 @@
           <w:szCs w:val="26"/>
           <w:lang w:val="en-US"/>
         </w:rPr>
-        <w:t>camelCase.</w:t>
-      </w:r>
-    </w:p>
-    <w:p>
-      <w:pPr>
-        <w:pStyle w:val="ListParagraph"/>
+        <w:t>camelCase</w:t>
+      </w:r>
+      <w:proofErr w:type="spellEnd"/>
+      <w:r>
+        <w:rPr>
+          <w:b/>
+          <w:sz w:val="26"/>
+          <w:szCs w:val="26"/>
+          <w:lang w:val="en-US"/>
+        </w:rPr>
+        <w:t>.</w:t>
+      </w:r>
+    </w:p>
+    <w:p>
+      <w:pPr>
+        <w:pStyle w:val="a3"/>
         <w:numPr>
           <w:ilvl w:val="0"/>
           <w:numId w:val="3"/>
@@ -427,12 +469,30 @@
           <w:szCs w:val="26"/>
           <w:lang w:val="en-US"/>
         </w:rPr>
-        <w:t>Put { and } after all conditional statements and loops when missing.</w:t>
-      </w:r>
-    </w:p>
-    <w:p>
-      <w:pPr>
-        <w:pStyle w:val="ListParagraph"/>
+        <w:t xml:space="preserve">Put </w:t>
+      </w:r>
+      <w:proofErr w:type="gramStart"/>
+      <w:r>
+        <w:rPr>
+          <w:sz w:val="26"/>
+          <w:szCs w:val="26"/>
+          <w:lang w:val="en-US"/>
+        </w:rPr>
+        <w:t>{ and</w:t>
+      </w:r>
+      <w:proofErr w:type="gramEnd"/>
+      <w:r>
+        <w:rPr>
+          <w:sz w:val="26"/>
+          <w:szCs w:val="26"/>
+          <w:lang w:val="en-US"/>
+        </w:rPr>
+        <w:t xml:space="preserve"> } after all conditional statements and loops when missing.</w:t>
+      </w:r>
+    </w:p>
+    <w:p>
+      <w:pPr>
+        <w:pStyle w:val="a3"/>
         <w:ind w:left="1440"/>
         <w:rPr>
           <w:sz w:val="26"/>
@@ -443,7 +503,7 @@
     </w:p>
     <w:p>
       <w:pPr>
-        <w:pStyle w:val="ListParagraph"/>
+        <w:pStyle w:val="a3"/>
         <w:numPr>
           <w:ilvl w:val="0"/>
           <w:numId w:val="1"/>
@@ -482,7 +542,7 @@
     </w:p>
     <w:p>
       <w:pPr>
-        <w:pStyle w:val="ListParagraph"/>
+        <w:pStyle w:val="a3"/>
         <w:numPr>
           <w:ilvl w:val="0"/>
           <w:numId w:val="1"/>
@@ -521,7 +581,7 @@
     </w:p>
     <w:p>
       <w:pPr>
-        <w:pStyle w:val="ListParagraph"/>
+        <w:pStyle w:val="a3"/>
         <w:numPr>
           <w:ilvl w:val="0"/>
           <w:numId w:val="1"/>
@@ -556,6 +616,7 @@
         </w:rPr>
         <w:t xml:space="preserve">class </w:t>
       </w:r>
+      <w:proofErr w:type="spellStart"/>
       <w:r>
         <w:rPr>
           <w:b/>
@@ -565,6 +626,7 @@
         </w:rPr>
         <w:t>ObjectRenderer</w:t>
       </w:r>
+      <w:proofErr w:type="spellEnd"/>
       <w:r>
         <w:rPr>
           <w:sz w:val="26"/>
@@ -576,7 +638,7 @@
     </w:p>
     <w:p>
       <w:pPr>
-        <w:pStyle w:val="ListParagraph"/>
+        <w:pStyle w:val="a3"/>
         <w:numPr>
           <w:ilvl w:val="0"/>
           <w:numId w:val="1"/>
@@ -612,6 +674,7 @@
         </w:rPr>
         <w:t xml:space="preserve">which contains constants </w:t>
       </w:r>
+      <w:proofErr w:type="spellStart"/>
       <w:r>
         <w:rPr>
           <w:b/>
@@ -619,7 +682,17 @@
           <w:szCs w:val="26"/>
           <w:lang w:val="en-US"/>
         </w:rPr>
-        <w:t xml:space="preserve">FileName </w:t>
+        <w:t>FileName</w:t>
+      </w:r>
+      <w:proofErr w:type="spellEnd"/>
+      <w:r>
+        <w:rPr>
+          <w:b/>
+          <w:sz w:val="26"/>
+          <w:szCs w:val="26"/>
+          <w:lang w:val="en-US"/>
+        </w:rPr>
+        <w:t xml:space="preserve"> </w:t>
       </w:r>
       <w:r>
         <w:rPr>
@@ -629,6 +702,7 @@
         </w:rPr>
         <w:t xml:space="preserve">and </w:t>
       </w:r>
+      <w:proofErr w:type="spellStart"/>
       <w:r>
         <w:rPr>
           <w:b/>
@@ -638,6 +712,7 @@
         </w:rPr>
         <w:t>GameFieldSize</w:t>
       </w:r>
+      <w:proofErr w:type="spellEnd"/>
       <w:r>
         <w:rPr>
           <w:sz w:val="26"/>
@@ -649,7 +724,7 @@
     </w:p>
     <w:p>
       <w:pPr>
-        <w:pStyle w:val="ListParagraph"/>
+        <w:pStyle w:val="a3"/>
         <w:numPr>
           <w:ilvl w:val="0"/>
           <w:numId w:val="1"/>
@@ -671,7 +746,7 @@
     </w:p>
     <w:p>
       <w:pPr>
-        <w:pStyle w:val="ListParagraph"/>
+        <w:pStyle w:val="a3"/>
         <w:numPr>
           <w:ilvl w:val="0"/>
           <w:numId w:val="6"/>
@@ -693,7 +768,7 @@
     </w:p>
     <w:p>
       <w:pPr>
-        <w:pStyle w:val="ListParagraph"/>
+        <w:pStyle w:val="a3"/>
         <w:numPr>
           <w:ilvl w:val="0"/>
           <w:numId w:val="8"/>
@@ -710,12 +785,30 @@
           <w:szCs w:val="26"/>
           <w:lang w:val="en-US"/>
         </w:rPr>
-        <w:t>intro() -&gt; PrintIntro();</w:t>
-      </w:r>
-    </w:p>
-    <w:p>
-      <w:pPr>
-        <w:pStyle w:val="ListParagraph"/>
+        <w:t xml:space="preserve">intro() -&gt; </w:t>
+      </w:r>
+      <w:proofErr w:type="spellStart"/>
+      <w:r>
+        <w:rPr>
+          <w:sz w:val="26"/>
+          <w:szCs w:val="26"/>
+          <w:lang w:val="en-US"/>
+        </w:rPr>
+        <w:t>PrintIntro</w:t>
+      </w:r>
+      <w:proofErr w:type="spellEnd"/>
+      <w:r>
+        <w:rPr>
+          <w:sz w:val="26"/>
+          <w:szCs w:val="26"/>
+          <w:lang w:val="en-US"/>
+        </w:rPr>
+        <w:t>();</w:t>
+      </w:r>
+    </w:p>
+    <w:p>
+      <w:pPr>
+        <w:pStyle w:val="a3"/>
         <w:numPr>
           <w:ilvl w:val="0"/>
           <w:numId w:val="8"/>
@@ -726,18 +819,46 @@
           <w:lang w:val="en-US"/>
         </w:rPr>
       </w:pPr>
-      <w:r>
-        <w:rPr>
-          <w:sz w:val="26"/>
-          <w:szCs w:val="26"/>
-          <w:lang w:val="en-US"/>
-        </w:rPr>
-        <w:t>nl() -&gt; PrintNewLine();</w:t>
-      </w:r>
-    </w:p>
-    <w:p>
-      <w:pPr>
-        <w:pStyle w:val="ListParagraph"/>
+      <w:proofErr w:type="spellStart"/>
+      <w:r>
+        <w:rPr>
+          <w:sz w:val="26"/>
+          <w:szCs w:val="26"/>
+          <w:lang w:val="en-US"/>
+        </w:rPr>
+        <w:t>nl</w:t>
+      </w:r>
+      <w:proofErr w:type="spellEnd"/>
+      <w:r>
+        <w:rPr>
+          <w:sz w:val="26"/>
+          <w:szCs w:val="26"/>
+          <w:lang w:val="en-US"/>
+        </w:rPr>
+        <w:t xml:space="preserve">() -&gt; </w:t>
+      </w:r>
+      <w:proofErr w:type="spellStart"/>
+      <w:r>
+        <w:rPr>
+          <w:sz w:val="26"/>
+          <w:szCs w:val="26"/>
+          <w:lang w:val="en-US"/>
+        </w:rPr>
+        <w:t>PrintNewLine</w:t>
+      </w:r>
+      <w:proofErr w:type="spellEnd"/>
+      <w:r>
+        <w:rPr>
+          <w:sz w:val="26"/>
+          <w:szCs w:val="26"/>
+          <w:lang w:val="en-US"/>
+        </w:rPr>
+        <w:t>();</w:t>
+      </w:r>
+    </w:p>
+    <w:p>
+      <w:pPr>
+        <w:pStyle w:val="a3"/>
         <w:numPr>
           <w:ilvl w:val="0"/>
           <w:numId w:val="8"/>
@@ -755,12 +876,30 @@
           <w:lang w:val="en-US"/>
         </w:rPr>
         <w:lastRenderedPageBreak/>
-        <w:t>move() -&gt; PrintDirectionMessage();</w:t>
-      </w:r>
-    </w:p>
-    <w:p>
-      <w:pPr>
-        <w:pStyle w:val="ListParagraph"/>
+        <w:t xml:space="preserve">move() -&gt; </w:t>
+      </w:r>
+      <w:proofErr w:type="spellStart"/>
+      <w:r>
+        <w:rPr>
+          <w:sz w:val="26"/>
+          <w:szCs w:val="26"/>
+          <w:lang w:val="en-US"/>
+        </w:rPr>
+        <w:t>PrintDirectionMessage</w:t>
+      </w:r>
+      <w:proofErr w:type="spellEnd"/>
+      <w:r>
+        <w:rPr>
+          <w:sz w:val="26"/>
+          <w:szCs w:val="26"/>
+          <w:lang w:val="en-US"/>
+        </w:rPr>
+        <w:t>();</w:t>
+      </w:r>
+    </w:p>
+    <w:p>
+      <w:pPr>
+        <w:pStyle w:val="a3"/>
         <w:numPr>
           <w:ilvl w:val="0"/>
           <w:numId w:val="8"/>
@@ -777,12 +916,30 @@
           <w:szCs w:val="26"/>
           <w:lang w:val="en-US"/>
         </w:rPr>
-        <w:t>invalid() -&gt; PrintInvalidMoveMessage();</w:t>
-      </w:r>
-    </w:p>
-    <w:p>
-      <w:pPr>
-        <w:pStyle w:val="ListParagraph"/>
+        <w:t xml:space="preserve">invalid() -&gt; </w:t>
+      </w:r>
+      <w:proofErr w:type="spellStart"/>
+      <w:r>
+        <w:rPr>
+          <w:sz w:val="26"/>
+          <w:szCs w:val="26"/>
+          <w:lang w:val="en-US"/>
+        </w:rPr>
+        <w:t>PrintInvalidMoveMessage</w:t>
+      </w:r>
+      <w:proofErr w:type="spellEnd"/>
+      <w:r>
+        <w:rPr>
+          <w:sz w:val="26"/>
+          <w:szCs w:val="26"/>
+          <w:lang w:val="en-US"/>
+        </w:rPr>
+        <w:t>();</w:t>
+      </w:r>
+    </w:p>
+    <w:p>
+      <w:pPr>
+        <w:pStyle w:val="a3"/>
         <w:numPr>
           <w:ilvl w:val="0"/>
           <w:numId w:val="8"/>
@@ -799,12 +956,30 @@
           <w:szCs w:val="26"/>
           <w:lang w:val="en-US"/>
         </w:rPr>
-        <w:t>win() -&gt; PrintWinningMessage();</w:t>
-      </w:r>
-    </w:p>
-    <w:p>
-      <w:pPr>
-        <w:pStyle w:val="ListParagraph"/>
+        <w:t xml:space="preserve">win() -&gt; </w:t>
+      </w:r>
+      <w:proofErr w:type="spellStart"/>
+      <w:r>
+        <w:rPr>
+          <w:sz w:val="26"/>
+          <w:szCs w:val="26"/>
+          <w:lang w:val="en-US"/>
+        </w:rPr>
+        <w:t>PrintWinningMessage</w:t>
+      </w:r>
+      <w:proofErr w:type="spellEnd"/>
+      <w:r>
+        <w:rPr>
+          <w:sz w:val="26"/>
+          <w:szCs w:val="26"/>
+          <w:lang w:val="en-US"/>
+        </w:rPr>
+        <w:t>();</w:t>
+      </w:r>
+    </w:p>
+    <w:p>
+      <w:pPr>
+        <w:pStyle w:val="a3"/>
         <w:numPr>
           <w:ilvl w:val="0"/>
           <w:numId w:val="8"/>
@@ -821,12 +996,30 @@
           <w:szCs w:val="26"/>
           <w:lang w:val="en-US"/>
         </w:rPr>
-        <w:t>playing() -&gt; PrintInstructionsMessage();</w:t>
-      </w:r>
-    </w:p>
-    <w:p>
-      <w:pPr>
-        <w:pStyle w:val="ListParagraph"/>
+        <w:t xml:space="preserve">playing() -&gt; </w:t>
+      </w:r>
+      <w:proofErr w:type="spellStart"/>
+      <w:r>
+        <w:rPr>
+          <w:sz w:val="26"/>
+          <w:szCs w:val="26"/>
+          <w:lang w:val="en-US"/>
+        </w:rPr>
+        <w:t>PrintInstructionsMessage</w:t>
+      </w:r>
+      <w:proofErr w:type="spellEnd"/>
+      <w:r>
+        <w:rPr>
+          <w:sz w:val="26"/>
+          <w:szCs w:val="26"/>
+          <w:lang w:val="en-US"/>
+        </w:rPr>
+        <w:t>();</w:t>
+      </w:r>
+    </w:p>
+    <w:p>
+      <w:pPr>
+        <w:pStyle w:val="a3"/>
         <w:numPr>
           <w:ilvl w:val="0"/>
           <w:numId w:val="6"/>
@@ -848,7 +1041,7 @@
     </w:p>
     <w:p>
       <w:pPr>
-        <w:pStyle w:val="ListParagraph"/>
+        <w:pStyle w:val="a3"/>
         <w:numPr>
           <w:ilvl w:val="0"/>
           <w:numId w:val="8"/>
@@ -859,18 +1052,46 @@
           <w:lang w:val="en-US"/>
         </w:rPr>
       </w:pPr>
-      <w:r>
-        <w:rPr>
-          <w:sz w:val="26"/>
-          <w:szCs w:val="26"/>
-          <w:lang w:val="en-US"/>
-        </w:rPr>
-        <w:t>isWinning() -&gt; HasWon();</w:t>
-      </w:r>
-    </w:p>
-    <w:p>
-      <w:pPr>
-        <w:pStyle w:val="ListParagraph"/>
+      <w:proofErr w:type="spellStart"/>
+      <w:r>
+        <w:rPr>
+          <w:sz w:val="26"/>
+          <w:szCs w:val="26"/>
+          <w:lang w:val="en-US"/>
+        </w:rPr>
+        <w:t>isWinning</w:t>
+      </w:r>
+      <w:proofErr w:type="spellEnd"/>
+      <w:r>
+        <w:rPr>
+          <w:sz w:val="26"/>
+          <w:szCs w:val="26"/>
+          <w:lang w:val="en-US"/>
+        </w:rPr>
+        <w:t xml:space="preserve">() -&gt; </w:t>
+      </w:r>
+      <w:proofErr w:type="spellStart"/>
+      <w:r>
+        <w:rPr>
+          <w:sz w:val="26"/>
+          <w:szCs w:val="26"/>
+          <w:lang w:val="en-US"/>
+        </w:rPr>
+        <w:t>HasWon</w:t>
+      </w:r>
+      <w:proofErr w:type="spellEnd"/>
+      <w:r>
+        <w:rPr>
+          <w:sz w:val="26"/>
+          <w:szCs w:val="26"/>
+          <w:lang w:val="en-US"/>
+        </w:rPr>
+        <w:t>();</w:t>
+      </w:r>
+    </w:p>
+    <w:p>
+      <w:pPr>
+        <w:pStyle w:val="a3"/>
         <w:numPr>
           <w:ilvl w:val="0"/>
           <w:numId w:val="6"/>
@@ -892,7 +1113,7 @@
     </w:p>
     <w:p>
       <w:pPr>
-        <w:pStyle w:val="ListParagraph"/>
+        <w:pStyle w:val="a3"/>
         <w:numPr>
           <w:ilvl w:val="0"/>
           <w:numId w:val="8"/>
@@ -909,12 +1130,30 @@
           <w:szCs w:val="26"/>
           <w:lang w:val="en-US"/>
         </w:rPr>
-        <w:t>reset() -&gt; CreateLabyrinth();</w:t>
-      </w:r>
-    </w:p>
-    <w:p>
-      <w:pPr>
-        <w:pStyle w:val="ListParagraph"/>
+        <w:t xml:space="preserve">reset() -&gt; </w:t>
+      </w:r>
+      <w:proofErr w:type="spellStart"/>
+      <w:r>
+        <w:rPr>
+          <w:sz w:val="26"/>
+          <w:szCs w:val="26"/>
+          <w:lang w:val="en-US"/>
+        </w:rPr>
+        <w:t>CreateLabyrinth</w:t>
+      </w:r>
+      <w:proofErr w:type="spellEnd"/>
+      <w:r>
+        <w:rPr>
+          <w:sz w:val="26"/>
+          <w:szCs w:val="26"/>
+          <w:lang w:val="en-US"/>
+        </w:rPr>
+        <w:t>();</w:t>
+      </w:r>
+    </w:p>
+    <w:p>
+      <w:pPr>
+        <w:pStyle w:val="a3"/>
         <w:numPr>
           <w:ilvl w:val="0"/>
           <w:numId w:val="8"/>
@@ -925,18 +1164,46 @@
           <w:lang w:val="en-US"/>
         </w:rPr>
       </w:pPr>
-      <w:r>
-        <w:rPr>
-          <w:sz w:val="26"/>
-          <w:szCs w:val="26"/>
-          <w:lang w:val="en-US"/>
-        </w:rPr>
-        <w:t>isBlankMove() -&gt; IsVisitedPosition();</w:t>
-      </w:r>
-    </w:p>
-    <w:p>
-      <w:pPr>
-        <w:pStyle w:val="ListParagraph"/>
+      <w:proofErr w:type="spellStart"/>
+      <w:r>
+        <w:rPr>
+          <w:sz w:val="26"/>
+          <w:szCs w:val="26"/>
+          <w:lang w:val="en-US"/>
+        </w:rPr>
+        <w:t>isBlankMove</w:t>
+      </w:r>
+      <w:proofErr w:type="spellEnd"/>
+      <w:r>
+        <w:rPr>
+          <w:sz w:val="26"/>
+          <w:szCs w:val="26"/>
+          <w:lang w:val="en-US"/>
+        </w:rPr>
+        <w:t xml:space="preserve">() -&gt; </w:t>
+      </w:r>
+      <w:proofErr w:type="spellStart"/>
+      <w:r>
+        <w:rPr>
+          <w:sz w:val="26"/>
+          <w:szCs w:val="26"/>
+          <w:lang w:val="en-US"/>
+        </w:rPr>
+        <w:t>IsVisitedPosition</w:t>
+      </w:r>
+      <w:proofErr w:type="spellEnd"/>
+      <w:r>
+        <w:rPr>
+          <w:sz w:val="26"/>
+          <w:szCs w:val="26"/>
+          <w:lang w:val="en-US"/>
+        </w:rPr>
+        <w:t>();</w:t>
+      </w:r>
+    </w:p>
+    <w:p>
+      <w:pPr>
+        <w:pStyle w:val="a3"/>
         <w:numPr>
           <w:ilvl w:val="0"/>
           <w:numId w:val="6"/>
@@ -953,12 +1220,30 @@
           <w:szCs w:val="26"/>
           <w:lang w:val="en-US"/>
         </w:rPr>
-        <w:t>In class ObjectRenderer:</w:t>
-      </w:r>
-    </w:p>
-    <w:p>
-      <w:pPr>
-        <w:pStyle w:val="ListParagraph"/>
+        <w:t xml:space="preserve">In class </w:t>
+      </w:r>
+      <w:proofErr w:type="spellStart"/>
+      <w:r>
+        <w:rPr>
+          <w:sz w:val="26"/>
+          <w:szCs w:val="26"/>
+          <w:lang w:val="en-US"/>
+        </w:rPr>
+        <w:t>ObjectRenderer</w:t>
+      </w:r>
+      <w:proofErr w:type="spellEnd"/>
+      <w:r>
+        <w:rPr>
+          <w:sz w:val="26"/>
+          <w:szCs w:val="26"/>
+          <w:lang w:val="en-US"/>
+        </w:rPr>
+        <w:t>:</w:t>
+      </w:r>
+    </w:p>
+    <w:p>
+      <w:pPr>
+        <w:pStyle w:val="a3"/>
         <w:numPr>
           <w:ilvl w:val="0"/>
           <w:numId w:val="8"/>
@@ -980,7 +1265,7 @@
     </w:p>
     <w:p>
       <w:pPr>
-        <w:pStyle w:val="ListParagraph"/>
+        <w:pStyle w:val="a3"/>
         <w:numPr>
           <w:ilvl w:val="0"/>
           <w:numId w:val="6"/>
@@ -1002,7 +1287,7 @@
     </w:p>
     <w:p>
       <w:pPr>
-        <w:pStyle w:val="ListParagraph"/>
+        <w:pStyle w:val="a3"/>
         <w:numPr>
           <w:ilvl w:val="0"/>
           <w:numId w:val="8"/>
@@ -1013,18 +1298,28 @@
           <w:lang w:val="en-US"/>
         </w:rPr>
       </w:pPr>
-      <w:r>
-        <w:rPr>
-          <w:sz w:val="26"/>
-          <w:szCs w:val="26"/>
-          <w:lang w:val="en-US"/>
-        </w:rPr>
-        <w:t>pokazvane() -&gt; Show();</w:t>
-      </w:r>
-    </w:p>
-    <w:p>
-      <w:pPr>
-        <w:pStyle w:val="ListParagraph"/>
+      <w:proofErr w:type="spellStart"/>
+      <w:r>
+        <w:rPr>
+          <w:sz w:val="26"/>
+          <w:szCs w:val="26"/>
+          <w:lang w:val="en-US"/>
+        </w:rPr>
+        <w:t>pokazvane</w:t>
+      </w:r>
+      <w:proofErr w:type="spellEnd"/>
+      <w:r>
+        <w:rPr>
+          <w:sz w:val="26"/>
+          <w:szCs w:val="26"/>
+          <w:lang w:val="en-US"/>
+        </w:rPr>
+        <w:t>() -&gt; Show();</w:t>
+      </w:r>
+    </w:p>
+    <w:p>
+      <w:pPr>
+        <w:pStyle w:val="a3"/>
         <w:numPr>
           <w:ilvl w:val="0"/>
           <w:numId w:val="8"/>
@@ -1041,12 +1336,30 @@
           <w:szCs w:val="26"/>
           <w:lang w:val="en-US"/>
         </w:rPr>
-        <w:t>create() -&gt; CreateFile();</w:t>
-      </w:r>
-    </w:p>
-    <w:p>
-      <w:pPr>
-        <w:pStyle w:val="ListParagraph"/>
+        <w:t xml:space="preserve">create() -&gt; </w:t>
+      </w:r>
+      <w:proofErr w:type="spellStart"/>
+      <w:r>
+        <w:rPr>
+          <w:sz w:val="26"/>
+          <w:szCs w:val="26"/>
+          <w:lang w:val="en-US"/>
+        </w:rPr>
+        <w:t>CreateFile</w:t>
+      </w:r>
+      <w:proofErr w:type="spellEnd"/>
+      <w:r>
+        <w:rPr>
+          <w:sz w:val="26"/>
+          <w:szCs w:val="26"/>
+          <w:lang w:val="en-US"/>
+        </w:rPr>
+        <w:t>();</w:t>
+      </w:r>
+    </w:p>
+    <w:p>
+      <w:pPr>
+        <w:pStyle w:val="a3"/>
         <w:numPr>
           <w:ilvl w:val="0"/>
           <w:numId w:val="8"/>
@@ -1068,7 +1381,7 @@
     </w:p>
     <w:p>
       <w:pPr>
-        <w:pStyle w:val="ListParagraph"/>
+        <w:pStyle w:val="a3"/>
         <w:ind w:left="2160"/>
         <w:rPr>
           <w:sz w:val="26"/>
@@ -1079,7 +1392,7 @@
     </w:p>
     <w:p>
       <w:pPr>
-        <w:pStyle w:val="ListParagraph"/>
+        <w:pStyle w:val="a3"/>
         <w:numPr>
           <w:ilvl w:val="0"/>
           <w:numId w:val="1"/>
@@ -1101,7 +1414,7 @@
     </w:p>
     <w:p>
       <w:pPr>
-        <w:pStyle w:val="ListParagraph"/>
+        <w:pStyle w:val="a3"/>
         <w:numPr>
           <w:ilvl w:val="0"/>
           <w:numId w:val="11"/>
@@ -1112,18 +1425,28 @@
           <w:lang w:val="en-US"/>
         </w:rPr>
       </w:pPr>
-      <w:r>
-        <w:rPr>
-          <w:sz w:val="26"/>
-          <w:szCs w:val="26"/>
-          <w:lang w:val="en-US"/>
-        </w:rPr>
-        <w:t>PlayfieldRows = 7</w:t>
-      </w:r>
-    </w:p>
-    <w:p>
-      <w:pPr>
-        <w:pStyle w:val="ListParagraph"/>
+      <w:proofErr w:type="spellStart"/>
+      <w:r>
+        <w:rPr>
+          <w:sz w:val="26"/>
+          <w:szCs w:val="26"/>
+          <w:lang w:val="en-US"/>
+        </w:rPr>
+        <w:t>PlayfieldRows</w:t>
+      </w:r>
+      <w:proofErr w:type="spellEnd"/>
+      <w:r>
+        <w:rPr>
+          <w:sz w:val="26"/>
+          <w:szCs w:val="26"/>
+          <w:lang w:val="en-US"/>
+        </w:rPr>
+        <w:t xml:space="preserve"> = 7</w:t>
+      </w:r>
+    </w:p>
+    <w:p>
+      <w:pPr>
+        <w:pStyle w:val="a3"/>
         <w:numPr>
           <w:ilvl w:val="0"/>
           <w:numId w:val="11"/>
@@ -1134,18 +1457,28 @@
           <w:lang w:val="en-US"/>
         </w:rPr>
       </w:pPr>
-      <w:r>
-        <w:rPr>
-          <w:sz w:val="26"/>
-          <w:szCs w:val="26"/>
-          <w:lang w:val="en-US"/>
-        </w:rPr>
-        <w:t>PlayfieldCols = 7</w:t>
-      </w:r>
-    </w:p>
-    <w:p>
-      <w:pPr>
-        <w:pStyle w:val="ListParagraph"/>
+      <w:proofErr w:type="spellStart"/>
+      <w:r>
+        <w:rPr>
+          <w:sz w:val="26"/>
+          <w:szCs w:val="26"/>
+          <w:lang w:val="en-US"/>
+        </w:rPr>
+        <w:t>PlayfieldCols</w:t>
+      </w:r>
+      <w:proofErr w:type="spellEnd"/>
+      <w:r>
+        <w:rPr>
+          <w:sz w:val="26"/>
+          <w:szCs w:val="26"/>
+          <w:lang w:val="en-US"/>
+        </w:rPr>
+        <w:t xml:space="preserve"> = 7</w:t>
+      </w:r>
+    </w:p>
+    <w:p>
+      <w:pPr>
+        <w:pStyle w:val="a3"/>
         <w:numPr>
           <w:ilvl w:val="0"/>
           <w:numId w:val="11"/>
@@ -1156,18 +1489,28 @@
           <w:lang w:val="en-US"/>
         </w:rPr>
       </w:pPr>
-      <w:r>
-        <w:rPr>
-          <w:sz w:val="26"/>
-          <w:szCs w:val="26"/>
-          <w:lang w:val="en-US"/>
-        </w:rPr>
-        <w:t>PlayerRow = 3</w:t>
-      </w:r>
-    </w:p>
-    <w:p>
-      <w:pPr>
-        <w:pStyle w:val="ListParagraph"/>
+      <w:proofErr w:type="spellStart"/>
+      <w:r>
+        <w:rPr>
+          <w:sz w:val="26"/>
+          <w:szCs w:val="26"/>
+          <w:lang w:val="en-US"/>
+        </w:rPr>
+        <w:t>PlayerRow</w:t>
+      </w:r>
+      <w:proofErr w:type="spellEnd"/>
+      <w:r>
+        <w:rPr>
+          <w:sz w:val="26"/>
+          <w:szCs w:val="26"/>
+          <w:lang w:val="en-US"/>
+        </w:rPr>
+        <w:t xml:space="preserve"> = 3</w:t>
+      </w:r>
+    </w:p>
+    <w:p>
+      <w:pPr>
+        <w:pStyle w:val="a3"/>
         <w:numPr>
           <w:ilvl w:val="0"/>
           <w:numId w:val="11"/>
@@ -1178,18 +1521,28 @@
           <w:lang w:val="en-US"/>
         </w:rPr>
       </w:pPr>
-      <w:r>
-        <w:rPr>
-          <w:sz w:val="26"/>
-          <w:szCs w:val="26"/>
-          <w:lang w:val="en-US"/>
-        </w:rPr>
-        <w:t>PlayerCol = 3</w:t>
-      </w:r>
-    </w:p>
-    <w:p>
-      <w:pPr>
-        <w:pStyle w:val="ListParagraph"/>
+      <w:proofErr w:type="spellStart"/>
+      <w:r>
+        <w:rPr>
+          <w:sz w:val="26"/>
+          <w:szCs w:val="26"/>
+          <w:lang w:val="en-US"/>
+        </w:rPr>
+        <w:t>PlayerCol</w:t>
+      </w:r>
+      <w:proofErr w:type="spellEnd"/>
+      <w:r>
+        <w:rPr>
+          <w:sz w:val="26"/>
+          <w:szCs w:val="26"/>
+          <w:lang w:val="en-US"/>
+        </w:rPr>
+        <w:t xml:space="preserve"> = 3</w:t>
+      </w:r>
+    </w:p>
+    <w:p>
+      <w:pPr>
+        <w:pStyle w:val="a3"/>
         <w:numPr>
           <w:ilvl w:val="0"/>
           <w:numId w:val="11"/>
@@ -1200,18 +1553,28 @@
           <w:lang w:val="en-US"/>
         </w:rPr>
       </w:pPr>
-      <w:r>
-        <w:rPr>
-          <w:sz w:val="26"/>
-          <w:szCs w:val="26"/>
-          <w:lang w:val="en-US"/>
-        </w:rPr>
-        <w:t>FileName = “scoreboard.txt”</w:t>
-      </w:r>
-    </w:p>
-    <w:p>
-      <w:pPr>
-        <w:pStyle w:val="ListParagraph"/>
+      <w:proofErr w:type="spellStart"/>
+      <w:r>
+        <w:rPr>
+          <w:sz w:val="26"/>
+          <w:szCs w:val="26"/>
+          <w:lang w:val="en-US"/>
+        </w:rPr>
+        <w:t>FileName</w:t>
+      </w:r>
+      <w:proofErr w:type="spellEnd"/>
+      <w:r>
+        <w:rPr>
+          <w:sz w:val="26"/>
+          <w:szCs w:val="26"/>
+          <w:lang w:val="en-US"/>
+        </w:rPr>
+        <w:t xml:space="preserve"> = “scoreboard.txt”</w:t>
+      </w:r>
+    </w:p>
+    <w:p>
+      <w:pPr>
+        <w:pStyle w:val="a3"/>
         <w:numPr>
           <w:ilvl w:val="0"/>
           <w:numId w:val="11"/>
@@ -1222,28 +1585,38 @@
           <w:lang w:val="en-US"/>
         </w:rPr>
       </w:pPr>
-      <w:r>
-        <w:rPr>
-          <w:sz w:val="26"/>
-          <w:szCs w:val="26"/>
-          <w:lang w:val="en-US"/>
-        </w:rPr>
-        <w:t>GameFieldSize = 6</w:t>
-      </w:r>
-    </w:p>
-    <w:p>
-      <w:pPr>
-        <w:pStyle w:val="ListParagraph"/>
-        <w:rPr>
-          <w:sz w:val="26"/>
-          <w:szCs w:val="26"/>
-          <w:lang w:val="en-US"/>
-        </w:rPr>
-      </w:pPr>
-    </w:p>
-    <w:p>
-      <w:pPr>
-        <w:pStyle w:val="ListParagraph"/>
+      <w:proofErr w:type="spellStart"/>
+      <w:r>
+        <w:rPr>
+          <w:sz w:val="26"/>
+          <w:szCs w:val="26"/>
+          <w:lang w:val="en-US"/>
+        </w:rPr>
+        <w:t>GameFieldSize</w:t>
+      </w:r>
+      <w:proofErr w:type="spellEnd"/>
+      <w:r>
+        <w:rPr>
+          <w:sz w:val="26"/>
+          <w:szCs w:val="26"/>
+          <w:lang w:val="en-US"/>
+        </w:rPr>
+        <w:t xml:space="preserve"> = 6</w:t>
+      </w:r>
+    </w:p>
+    <w:p>
+      <w:pPr>
+        <w:pStyle w:val="a3"/>
+        <w:rPr>
+          <w:sz w:val="26"/>
+          <w:szCs w:val="26"/>
+          <w:lang w:val="en-US"/>
+        </w:rPr>
+      </w:pPr>
+    </w:p>
+    <w:p>
+      <w:pPr>
+        <w:pStyle w:val="a3"/>
         <w:numPr>
           <w:ilvl w:val="0"/>
           <w:numId w:val="1"/>
@@ -1265,7 +1638,7 @@
     </w:p>
     <w:p>
       <w:pPr>
-        <w:pStyle w:val="ListParagraph"/>
+        <w:pStyle w:val="a3"/>
         <w:numPr>
           <w:ilvl w:val="0"/>
           <w:numId w:val="12"/>
@@ -1282,12 +1655,22 @@
           <w:szCs w:val="26"/>
           <w:lang w:val="en-US"/>
         </w:rPr>
-        <w:t>Added class PlayerTest</w:t>
-      </w:r>
-    </w:p>
-    <w:p>
-      <w:pPr>
-        <w:pStyle w:val="ListParagraph"/>
+        <w:t xml:space="preserve">Added class </w:t>
+      </w:r>
+      <w:proofErr w:type="spellStart"/>
+      <w:r>
+        <w:rPr>
+          <w:sz w:val="26"/>
+          <w:szCs w:val="26"/>
+          <w:lang w:val="en-US"/>
+        </w:rPr>
+        <w:t>PlayerTest</w:t>
+      </w:r>
+      <w:proofErr w:type="spellEnd"/>
+    </w:p>
+    <w:p>
+      <w:pPr>
+        <w:pStyle w:val="a3"/>
         <w:numPr>
           <w:ilvl w:val="0"/>
           <w:numId w:val="13"/>
@@ -1309,7 +1692,7 @@
     </w:p>
     <w:p>
       <w:pPr>
-        <w:pStyle w:val="ListParagraph"/>
+        <w:pStyle w:val="a3"/>
         <w:numPr>
           <w:ilvl w:val="0"/>
           <w:numId w:val="13"/>
@@ -1326,12 +1709,30 @@
           <w:szCs w:val="26"/>
           <w:lang w:val="en-US"/>
         </w:rPr>
-        <w:t>Testing method GetPosition()</w:t>
-      </w:r>
-    </w:p>
-    <w:p>
-      <w:pPr>
-        <w:pStyle w:val="ListParagraph"/>
+        <w:t xml:space="preserve">Testing method </w:t>
+      </w:r>
+      <w:proofErr w:type="spellStart"/>
+      <w:r>
+        <w:rPr>
+          <w:sz w:val="26"/>
+          <w:szCs w:val="26"/>
+          <w:lang w:val="en-US"/>
+        </w:rPr>
+        <w:t>GetPosition</w:t>
+      </w:r>
+      <w:proofErr w:type="spellEnd"/>
+      <w:r>
+        <w:rPr>
+          <w:sz w:val="26"/>
+          <w:szCs w:val="26"/>
+          <w:lang w:val="en-US"/>
+        </w:rPr>
+        <w:t>()</w:t>
+      </w:r>
+    </w:p>
+    <w:p>
+      <w:pPr>
+        <w:pStyle w:val="a3"/>
         <w:numPr>
           <w:ilvl w:val="0"/>
           <w:numId w:val="13"/>
@@ -1353,7 +1754,7 @@
     </w:p>
     <w:p>
       <w:pPr>
-        <w:pStyle w:val="ListParagraph"/>
+        <w:pStyle w:val="a3"/>
         <w:numPr>
           <w:ilvl w:val="0"/>
           <w:numId w:val="13"/>
@@ -1375,7 +1776,7 @@
     </w:p>
     <w:p>
       <w:pPr>
-        <w:pStyle w:val="ListParagraph"/>
+        <w:pStyle w:val="a3"/>
         <w:numPr>
           <w:ilvl w:val="0"/>
           <w:numId w:val="13"/>
@@ -1392,12 +1793,30 @@
           <w:szCs w:val="26"/>
           <w:lang w:val="en-US"/>
         </w:rPr>
-        <w:t>Testing method HasWon()</w:t>
-      </w:r>
-    </w:p>
-    <w:p>
-      <w:pPr>
-        <w:pStyle w:val="ListParagraph"/>
+        <w:t xml:space="preserve">Testing method </w:t>
+      </w:r>
+      <w:proofErr w:type="spellStart"/>
+      <w:r>
+        <w:rPr>
+          <w:sz w:val="26"/>
+          <w:szCs w:val="26"/>
+          <w:lang w:val="en-US"/>
+        </w:rPr>
+        <w:t>HasWon</w:t>
+      </w:r>
+      <w:proofErr w:type="spellEnd"/>
+      <w:r>
+        <w:rPr>
+          <w:sz w:val="26"/>
+          <w:szCs w:val="26"/>
+          <w:lang w:val="en-US"/>
+        </w:rPr>
+        <w:t>()</w:t>
+      </w:r>
+    </w:p>
+    <w:p>
+      <w:pPr>
+        <w:pStyle w:val="a3"/>
         <w:numPr>
           <w:ilvl w:val="0"/>
           <w:numId w:val="13"/>
@@ -1414,12 +1833,22 @@
           <w:szCs w:val="26"/>
           <w:lang w:val="en-US"/>
         </w:rPr>
-        <w:t>Testing method ReastartDeafultPosition</w:t>
-      </w:r>
-    </w:p>
-    <w:p>
-      <w:pPr>
-        <w:pStyle w:val="ListParagraph"/>
+        <w:t xml:space="preserve">Testing method </w:t>
+      </w:r>
+      <w:proofErr w:type="spellStart"/>
+      <w:r>
+        <w:rPr>
+          <w:sz w:val="26"/>
+          <w:szCs w:val="26"/>
+          <w:lang w:val="en-US"/>
+        </w:rPr>
+        <w:t>ReastartDeafultPosition</w:t>
+      </w:r>
+      <w:proofErr w:type="spellEnd"/>
+    </w:p>
+    <w:p>
+      <w:pPr>
+        <w:pStyle w:val="a3"/>
         <w:numPr>
           <w:ilvl w:val="0"/>
           <w:numId w:val="14"/>
@@ -1436,12 +1865,24 @@
           <w:szCs w:val="26"/>
           <w:lang w:val="en-US"/>
         </w:rPr>
-        <w:t xml:space="preserve"> Added class PositionTest</w:t>
-      </w:r>
-    </w:p>
-    <w:p>
-      <w:pPr>
-        <w:pStyle w:val="ListParagraph"/>
+        <w:t xml:space="preserve"> Added class </w:t>
+      </w:r>
+      <w:proofErr w:type="spellStart"/>
+      <w:r>
+        <w:rPr>
+          <w:sz w:val="26"/>
+          <w:szCs w:val="26"/>
+          <w:lang w:val="en-US"/>
+        </w:rPr>
+        <w:t>PositionTest</w:t>
+      </w:r>
+      <w:bookmarkStart w:id="0" w:name="_GoBack"/>
+      <w:bookmarkEnd w:id="0"/>
+      <w:proofErr w:type="spellEnd"/>
+    </w:p>
+    <w:p>
+      <w:pPr>
+        <w:pStyle w:val="a3"/>
         <w:numPr>
           <w:ilvl w:val="0"/>
           <w:numId w:val="13"/>
@@ -1463,7 +1904,7 @@
     </w:p>
     <w:p>
       <w:pPr>
-        <w:pStyle w:val="ListParagraph"/>
+        <w:pStyle w:val="a3"/>
         <w:numPr>
           <w:ilvl w:val="0"/>
           <w:numId w:val="15"/>
@@ -1480,12 +1921,22 @@
           <w:szCs w:val="26"/>
           <w:lang w:val="en-US"/>
         </w:rPr>
-        <w:t>Added class PlayfieldTest</w:t>
-      </w:r>
-    </w:p>
-    <w:p>
-      <w:pPr>
-        <w:pStyle w:val="ListParagraph"/>
+        <w:t xml:space="preserve">Added class </w:t>
+      </w:r>
+      <w:proofErr w:type="spellStart"/>
+      <w:r>
+        <w:rPr>
+          <w:sz w:val="26"/>
+          <w:szCs w:val="26"/>
+          <w:lang w:val="en-US"/>
+        </w:rPr>
+        <w:t>PlayfieldTest</w:t>
+      </w:r>
+      <w:proofErr w:type="spellEnd"/>
+    </w:p>
+    <w:p>
+      <w:pPr>
+        <w:pStyle w:val="a3"/>
         <w:numPr>
           <w:ilvl w:val="0"/>
           <w:numId w:val="13"/>
@@ -1507,7 +1958,7 @@
     </w:p>
     <w:p>
       <w:pPr>
-        <w:pStyle w:val="ListParagraph"/>
+        <w:pStyle w:val="a3"/>
         <w:numPr>
           <w:ilvl w:val="0"/>
           <w:numId w:val="13"/>
@@ -1524,22 +1975,32 @@
           <w:szCs w:val="26"/>
           <w:lang w:val="en-US"/>
         </w:rPr>
-        <w:t>Testing private method IsVisitedPosition</w:t>
-      </w:r>
-    </w:p>
-    <w:p>
-      <w:pPr>
-        <w:pStyle w:val="ListParagraph"/>
-        <w:rPr>
-          <w:sz w:val="26"/>
-          <w:szCs w:val="26"/>
-          <w:lang w:val="en-US"/>
-        </w:rPr>
-      </w:pPr>
-    </w:p>
-    <w:p>
-      <w:pPr>
-        <w:pStyle w:val="ListParagraph"/>
+        <w:t xml:space="preserve">Testing private method </w:t>
+      </w:r>
+      <w:proofErr w:type="spellStart"/>
+      <w:r>
+        <w:rPr>
+          <w:sz w:val="26"/>
+          <w:szCs w:val="26"/>
+          <w:lang w:val="en-US"/>
+        </w:rPr>
+        <w:t>IsVisitedPosition</w:t>
+      </w:r>
+      <w:proofErr w:type="spellEnd"/>
+    </w:p>
+    <w:p>
+      <w:pPr>
+        <w:pStyle w:val="a3"/>
+        <w:rPr>
+          <w:sz w:val="26"/>
+          <w:szCs w:val="26"/>
+          <w:lang w:val="en-US"/>
+        </w:rPr>
+      </w:pPr>
+    </w:p>
+    <w:p>
+      <w:pPr>
+        <w:pStyle w:val="a3"/>
         <w:numPr>
           <w:ilvl w:val="0"/>
           <w:numId w:val="1"/>
@@ -1562,48 +2023,56 @@
     </w:p>
     <w:p>
       <w:pPr>
-        <w:pStyle w:val="ListParagraph"/>
-        <w:rPr>
-          <w:sz w:val="26"/>
-          <w:szCs w:val="26"/>
-          <w:lang w:val="en-US"/>
-        </w:rPr>
-      </w:pPr>
-      <w:r>
-        <w:rPr>
-          <w:sz w:val="26"/>
-          <w:szCs w:val="26"/>
-          <w:lang w:val="en-US"/>
-        </w:rPr>
-        <w:t>- Make Show() and Add() methods to read and save a scores into a file.</w:t>
-      </w:r>
-    </w:p>
-    <w:p>
-      <w:pPr>
-        <w:pStyle w:val="ListParagraph"/>
-        <w:rPr>
-          <w:sz w:val="26"/>
-          <w:szCs w:val="26"/>
-          <w:lang w:val="en-US"/>
-        </w:rPr>
-      </w:pPr>
-      <w:r>
-        <w:rPr>
-          <w:sz w:val="26"/>
-          <w:szCs w:val="26"/>
-          <w:lang w:val="en-US"/>
-        </w:rPr>
-        <w:t>- M</w:t>
-      </w:r>
-      <w:bookmarkStart w:id="0" w:name="_GoBack"/>
-      <w:bookmarkEnd w:id="0"/>
-      <w:r>
-        <w:rPr>
-          <w:sz w:val="26"/>
-          <w:szCs w:val="26"/>
-          <w:lang w:val="en-US"/>
-        </w:rPr>
-        <w:t>ove file reading and creating in separated methods.</w:t>
+        <w:pStyle w:val="a3"/>
+        <w:rPr>
+          <w:sz w:val="26"/>
+          <w:szCs w:val="26"/>
+          <w:lang w:val="en-US"/>
+        </w:rPr>
+      </w:pPr>
+      <w:r>
+        <w:rPr>
+          <w:sz w:val="26"/>
+          <w:szCs w:val="26"/>
+          <w:lang w:val="en-US"/>
+        </w:rPr>
+        <w:t xml:space="preserve">- Make </w:t>
+      </w:r>
+      <w:proofErr w:type="gramStart"/>
+      <w:r>
+        <w:rPr>
+          <w:sz w:val="26"/>
+          <w:szCs w:val="26"/>
+          <w:lang w:val="en-US"/>
+        </w:rPr>
+        <w:t>Show(</w:t>
+      </w:r>
+      <w:proofErr w:type="gramEnd"/>
+      <w:r>
+        <w:rPr>
+          <w:sz w:val="26"/>
+          <w:szCs w:val="26"/>
+          <w:lang w:val="en-US"/>
+        </w:rPr>
+        <w:t>) and Add() methods to read and save a scores into a file.</w:t>
+      </w:r>
+    </w:p>
+    <w:p>
+      <w:pPr>
+        <w:pStyle w:val="a3"/>
+        <w:rPr>
+          <w:sz w:val="26"/>
+          <w:szCs w:val="26"/>
+          <w:lang w:val="en-US"/>
+        </w:rPr>
+      </w:pPr>
+      <w:r>
+        <w:rPr>
+          <w:sz w:val="26"/>
+          <w:szCs w:val="26"/>
+          <w:lang w:val="en-US"/>
+        </w:rPr>
+        <w:t>- Move file reading and creating in separated methods.</w:t>
       </w:r>
     </w:p>
     <w:p>
@@ -1843,7 +2312,7 @@
       <w:lvlText w:val=""/>
       <w:lvlJc w:val="left"/>
       <w:pPr>
-        <w:ind w:left="720" w:hanging="360"/>
+        <w:ind w:left="1068" w:hanging="360"/>
       </w:pPr>
       <w:rPr>
         <w:rFonts w:ascii="Symbol" w:hAnsi="Symbol" w:hint="default"/>
@@ -1855,7 +2324,7 @@
       <w:lvlText w:val="%2."/>
       <w:lvlJc w:val="left"/>
       <w:pPr>
-        <w:ind w:left="1440" w:hanging="360"/>
+        <w:ind w:left="1788" w:hanging="360"/>
       </w:pPr>
     </w:lvl>
     <w:lvl w:ilvl="2" w:tplc="0409001B" w:tentative="1">
@@ -1864,7 +2333,7 @@
       <w:lvlText w:val="%3."/>
       <w:lvlJc w:val="right"/>
       <w:pPr>
-        <w:ind w:left="2160" w:hanging="180"/>
+        <w:ind w:left="2508" w:hanging="180"/>
       </w:pPr>
     </w:lvl>
     <w:lvl w:ilvl="3" w:tplc="0409000F" w:tentative="1">
@@ -1873,7 +2342,7 @@
       <w:lvlText w:val="%4."/>
       <w:lvlJc w:val="left"/>
       <w:pPr>
-        <w:ind w:left="2880" w:hanging="360"/>
+        <w:ind w:left="3228" w:hanging="360"/>
       </w:pPr>
     </w:lvl>
     <w:lvl w:ilvl="4" w:tplc="04090019" w:tentative="1">
@@ -1882,7 +2351,7 @@
       <w:lvlText w:val="%5."/>
       <w:lvlJc w:val="left"/>
       <w:pPr>
-        <w:ind w:left="3600" w:hanging="360"/>
+        <w:ind w:left="3948" w:hanging="360"/>
       </w:pPr>
     </w:lvl>
     <w:lvl w:ilvl="5" w:tplc="0409001B" w:tentative="1">
@@ -1891,7 +2360,7 @@
       <w:lvlText w:val="%6."/>
       <w:lvlJc w:val="right"/>
       <w:pPr>
-        <w:ind w:left="4320" w:hanging="180"/>
+        <w:ind w:left="4668" w:hanging="180"/>
       </w:pPr>
     </w:lvl>
     <w:lvl w:ilvl="6" w:tplc="0409000F" w:tentative="1">
@@ -1900,7 +2369,7 @@
       <w:lvlText w:val="%7."/>
       <w:lvlJc w:val="left"/>
       <w:pPr>
-        <w:ind w:left="5040" w:hanging="360"/>
+        <w:ind w:left="5388" w:hanging="360"/>
       </w:pPr>
     </w:lvl>
     <w:lvl w:ilvl="7" w:tplc="04090019" w:tentative="1">
@@ -1909,7 +2378,7 @@
       <w:lvlText w:val="%8."/>
       <w:lvlJc w:val="left"/>
       <w:pPr>
-        <w:ind w:left="5760" w:hanging="360"/>
+        <w:ind w:left="6108" w:hanging="360"/>
       </w:pPr>
     </w:lvl>
     <w:lvl w:ilvl="8" w:tplc="0409001B" w:tentative="1">
@@ -1918,7 +2387,7 @@
       <w:lvlText w:val="%9."/>
       <w:lvlJc w:val="right"/>
       <w:pPr>
-        <w:ind w:left="6480" w:hanging="180"/>
+        <w:ind w:left="6828" w:hanging="180"/>
       </w:pPr>
     </w:lvl>
   </w:abstractNum>
@@ -2045,7 +2514,7 @@
       <w:lvlText w:val=""/>
       <w:lvlJc w:val="left"/>
       <w:pPr>
-        <w:ind w:left="720" w:hanging="360"/>
+        <w:ind w:left="1068" w:hanging="360"/>
       </w:pPr>
       <w:rPr>
         <w:rFonts w:ascii="Symbol" w:hAnsi="Symbol" w:hint="default"/>
@@ -2057,7 +2526,7 @@
       <w:lvlText w:val="%2."/>
       <w:lvlJc w:val="left"/>
       <w:pPr>
-        <w:ind w:left="1440" w:hanging="360"/>
+        <w:ind w:left="1788" w:hanging="360"/>
       </w:pPr>
     </w:lvl>
     <w:lvl w:ilvl="2" w:tplc="0409001B" w:tentative="1">
@@ -2066,7 +2535,7 @@
       <w:lvlText w:val="%3."/>
       <w:lvlJc w:val="right"/>
       <w:pPr>
-        <w:ind w:left="2160" w:hanging="180"/>
+        <w:ind w:left="2508" w:hanging="180"/>
       </w:pPr>
     </w:lvl>
     <w:lvl w:ilvl="3" w:tplc="0409000F" w:tentative="1">
@@ -2075,7 +2544,7 @@
       <w:lvlText w:val="%4."/>
       <w:lvlJc w:val="left"/>
       <w:pPr>
-        <w:ind w:left="2880" w:hanging="360"/>
+        <w:ind w:left="3228" w:hanging="360"/>
       </w:pPr>
     </w:lvl>
     <w:lvl w:ilvl="4" w:tplc="04090019" w:tentative="1">
@@ -2084,7 +2553,7 @@
       <w:lvlText w:val="%5."/>
       <w:lvlJc w:val="left"/>
       <w:pPr>
-        <w:ind w:left="3600" w:hanging="360"/>
+        <w:ind w:left="3948" w:hanging="360"/>
       </w:pPr>
     </w:lvl>
     <w:lvl w:ilvl="5" w:tplc="0409001B" w:tentative="1">
@@ -2093,7 +2562,7 @@
       <w:lvlText w:val="%6."/>
       <w:lvlJc w:val="right"/>
       <w:pPr>
-        <w:ind w:left="4320" w:hanging="180"/>
+        <w:ind w:left="4668" w:hanging="180"/>
       </w:pPr>
     </w:lvl>
     <w:lvl w:ilvl="6" w:tplc="0409000F" w:tentative="1">
@@ -2102,7 +2571,7 @@
       <w:lvlText w:val="%7."/>
       <w:lvlJc w:val="left"/>
       <w:pPr>
-        <w:ind w:left="5040" w:hanging="360"/>
+        <w:ind w:left="5388" w:hanging="360"/>
       </w:pPr>
     </w:lvl>
     <w:lvl w:ilvl="7" w:tplc="04090019" w:tentative="1">
@@ -2111,7 +2580,7 @@
       <w:lvlText w:val="%8."/>
       <w:lvlJc w:val="left"/>
       <w:pPr>
-        <w:ind w:left="5760" w:hanging="360"/>
+        <w:ind w:left="6108" w:hanging="360"/>
       </w:pPr>
     </w:lvl>
     <w:lvl w:ilvl="8" w:tplc="0409001B" w:tentative="1">
@@ -2120,7 +2589,7 @@
       <w:lvlText w:val="%9."/>
       <w:lvlJc w:val="right"/>
       <w:pPr>
-        <w:ind w:left="6480" w:hanging="180"/>
+        <w:ind w:left="6828" w:hanging="180"/>
       </w:pPr>
     </w:lvl>
   </w:abstractNum>
@@ -2764,7 +3233,7 @@
       <w:lvlText w:val="-"/>
       <w:lvlJc w:val="left"/>
       <w:pPr>
-        <w:ind w:left="720" w:hanging="360"/>
+        <w:ind w:left="1428" w:hanging="360"/>
       </w:pPr>
       <w:rPr>
         <w:rFonts w:ascii="Calibri" w:eastAsiaTheme="minorHAnsi" w:hAnsi="Calibri" w:cs="Calibri" w:hint="default"/>
@@ -2776,7 +3245,7 @@
       <w:lvlText w:val="%2."/>
       <w:lvlJc w:val="left"/>
       <w:pPr>
-        <w:ind w:left="1440" w:hanging="360"/>
+        <w:ind w:left="2148" w:hanging="360"/>
       </w:pPr>
     </w:lvl>
     <w:lvl w:ilvl="2" w:tplc="0409001B" w:tentative="1">
@@ -2785,7 +3254,7 @@
       <w:lvlText w:val="%3."/>
       <w:lvlJc w:val="right"/>
       <w:pPr>
-        <w:ind w:left="2160" w:hanging="180"/>
+        <w:ind w:left="2868" w:hanging="180"/>
       </w:pPr>
     </w:lvl>
     <w:lvl w:ilvl="3" w:tplc="0409000F" w:tentative="1">
@@ -2794,7 +3263,7 @@
       <w:lvlText w:val="%4."/>
       <w:lvlJc w:val="left"/>
       <w:pPr>
-        <w:ind w:left="2880" w:hanging="360"/>
+        <w:ind w:left="3588" w:hanging="360"/>
       </w:pPr>
     </w:lvl>
     <w:lvl w:ilvl="4" w:tplc="04090019" w:tentative="1">
@@ -2803,7 +3272,7 @@
       <w:lvlText w:val="%5."/>
       <w:lvlJc w:val="left"/>
       <w:pPr>
-        <w:ind w:left="3600" w:hanging="360"/>
+        <w:ind w:left="4308" w:hanging="360"/>
       </w:pPr>
     </w:lvl>
     <w:lvl w:ilvl="5" w:tplc="0409001B" w:tentative="1">
@@ -2812,7 +3281,7 @@
       <w:lvlText w:val="%6."/>
       <w:lvlJc w:val="right"/>
       <w:pPr>
-        <w:ind w:left="4320" w:hanging="180"/>
+        <w:ind w:left="5028" w:hanging="180"/>
       </w:pPr>
     </w:lvl>
     <w:lvl w:ilvl="6" w:tplc="0409000F" w:tentative="1">
@@ -2821,7 +3290,7 @@
       <w:lvlText w:val="%7."/>
       <w:lvlJc w:val="left"/>
       <w:pPr>
-        <w:ind w:left="5040" w:hanging="360"/>
+        <w:ind w:left="5748" w:hanging="360"/>
       </w:pPr>
     </w:lvl>
     <w:lvl w:ilvl="7" w:tplc="04090019" w:tentative="1">
@@ -2830,7 +3299,7 @@
       <w:lvlText w:val="%8."/>
       <w:lvlJc w:val="left"/>
       <w:pPr>
-        <w:ind w:left="5760" w:hanging="360"/>
+        <w:ind w:left="6468" w:hanging="360"/>
       </w:pPr>
     </w:lvl>
     <w:lvl w:ilvl="8" w:tplc="0409001B" w:tentative="1">
@@ -2839,7 +3308,7 @@
       <w:lvlText w:val="%9."/>
       <w:lvlJc w:val="right"/>
       <w:pPr>
-        <w:ind w:left="6480" w:hanging="180"/>
+        <w:ind w:left="7188" w:hanging="180"/>
       </w:pPr>
     </w:lvl>
   </w:abstractNum>
@@ -2853,7 +3322,7 @@
       <w:lvlText w:val=""/>
       <w:lvlJc w:val="left"/>
       <w:pPr>
-        <w:ind w:left="720" w:hanging="360"/>
+        <w:ind w:left="1068" w:hanging="360"/>
       </w:pPr>
       <w:rPr>
         <w:rFonts w:ascii="Symbol" w:hAnsi="Symbol" w:hint="default"/>
@@ -2865,7 +3334,7 @@
       <w:lvlText w:val="%2."/>
       <w:lvlJc w:val="left"/>
       <w:pPr>
-        <w:ind w:left="1440" w:hanging="360"/>
+        <w:ind w:left="1788" w:hanging="360"/>
       </w:pPr>
     </w:lvl>
     <w:lvl w:ilvl="2" w:tplc="0409001B" w:tentative="1">
@@ -2874,7 +3343,7 @@
       <w:lvlText w:val="%3."/>
       <w:lvlJc w:val="right"/>
       <w:pPr>
-        <w:ind w:left="2160" w:hanging="180"/>
+        <w:ind w:left="2508" w:hanging="180"/>
       </w:pPr>
     </w:lvl>
     <w:lvl w:ilvl="3" w:tplc="0409000F" w:tentative="1">
@@ -2883,7 +3352,7 @@
       <w:lvlText w:val="%4."/>
       <w:lvlJc w:val="left"/>
       <w:pPr>
-        <w:ind w:left="2880" w:hanging="360"/>
+        <w:ind w:left="3228" w:hanging="360"/>
       </w:pPr>
     </w:lvl>
     <w:lvl w:ilvl="4" w:tplc="04090019" w:tentative="1">
@@ -2892,7 +3361,7 @@
       <w:lvlText w:val="%5."/>
       <w:lvlJc w:val="left"/>
       <w:pPr>
-        <w:ind w:left="3600" w:hanging="360"/>
+        <w:ind w:left="3948" w:hanging="360"/>
       </w:pPr>
     </w:lvl>
     <w:lvl w:ilvl="5" w:tplc="0409001B" w:tentative="1">
@@ -2901,7 +3370,7 @@
       <w:lvlText w:val="%6."/>
       <w:lvlJc w:val="right"/>
       <w:pPr>
-        <w:ind w:left="4320" w:hanging="180"/>
+        <w:ind w:left="4668" w:hanging="180"/>
       </w:pPr>
     </w:lvl>
     <w:lvl w:ilvl="6" w:tplc="0409000F" w:tentative="1">
@@ -2910,7 +3379,7 @@
       <w:lvlText w:val="%7."/>
       <w:lvlJc w:val="left"/>
       <w:pPr>
-        <w:ind w:left="5040" w:hanging="360"/>
+        <w:ind w:left="5388" w:hanging="360"/>
       </w:pPr>
     </w:lvl>
     <w:lvl w:ilvl="7" w:tplc="04090019" w:tentative="1">
@@ -2919,7 +3388,7 @@
       <w:lvlText w:val="%8."/>
       <w:lvlJc w:val="left"/>
       <w:pPr>
-        <w:ind w:left="5760" w:hanging="360"/>
+        <w:ind w:left="6108" w:hanging="360"/>
       </w:pPr>
     </w:lvl>
     <w:lvl w:ilvl="8" w:tplc="0409001B" w:tentative="1">
@@ -2928,7 +3397,7 @@
       <w:lvlText w:val="%9."/>
       <w:lvlJc w:val="right"/>
       <w:pPr>
-        <w:ind w:left="6480" w:hanging="180"/>
+        <w:ind w:left="6828" w:hanging="180"/>
       </w:pPr>
     </w:lvl>
   </w:abstractNum>
@@ -3055,7 +3524,7 @@
       <w:lvlText w:val=""/>
       <w:lvlJc w:val="left"/>
       <w:pPr>
-        <w:ind w:left="720" w:hanging="360"/>
+        <w:ind w:left="1068" w:hanging="360"/>
       </w:pPr>
       <w:rPr>
         <w:rFonts w:ascii="Symbol" w:hAnsi="Symbol" w:hint="default"/>
@@ -3067,7 +3536,7 @@
       <w:lvlText w:val="%2."/>
       <w:lvlJc w:val="left"/>
       <w:pPr>
-        <w:ind w:left="1440" w:hanging="360"/>
+        <w:ind w:left="1788" w:hanging="360"/>
       </w:pPr>
     </w:lvl>
     <w:lvl w:ilvl="2" w:tplc="0409001B" w:tentative="1">
@@ -3076,7 +3545,7 @@
       <w:lvlText w:val="%3."/>
       <w:lvlJc w:val="right"/>
       <w:pPr>
-        <w:ind w:left="2160" w:hanging="180"/>
+        <w:ind w:left="2508" w:hanging="180"/>
       </w:pPr>
     </w:lvl>
     <w:lvl w:ilvl="3" w:tplc="0409000F" w:tentative="1">
@@ -3085,7 +3554,7 @@
       <w:lvlText w:val="%4."/>
       <w:lvlJc w:val="left"/>
       <w:pPr>
-        <w:ind w:left="2880" w:hanging="360"/>
+        <w:ind w:left="3228" w:hanging="360"/>
       </w:pPr>
     </w:lvl>
     <w:lvl w:ilvl="4" w:tplc="04090019" w:tentative="1">
@@ -3094,7 +3563,7 @@
       <w:lvlText w:val="%5."/>
       <w:lvlJc w:val="left"/>
       <w:pPr>
-        <w:ind w:left="3600" w:hanging="360"/>
+        <w:ind w:left="3948" w:hanging="360"/>
       </w:pPr>
     </w:lvl>
     <w:lvl w:ilvl="5" w:tplc="0409001B" w:tentative="1">
@@ -3103,7 +3572,7 @@
       <w:lvlText w:val="%6."/>
       <w:lvlJc w:val="right"/>
       <w:pPr>
-        <w:ind w:left="4320" w:hanging="180"/>
+        <w:ind w:left="4668" w:hanging="180"/>
       </w:pPr>
     </w:lvl>
     <w:lvl w:ilvl="6" w:tplc="0409000F" w:tentative="1">
@@ -3112,7 +3581,7 @@
       <w:lvlText w:val="%7."/>
       <w:lvlJc w:val="left"/>
       <w:pPr>
-        <w:ind w:left="5040" w:hanging="360"/>
+        <w:ind w:left="5388" w:hanging="360"/>
       </w:pPr>
     </w:lvl>
     <w:lvl w:ilvl="7" w:tplc="04090019" w:tentative="1">
@@ -3121,7 +3590,7 @@
       <w:lvlText w:val="%8."/>
       <w:lvlJc w:val="left"/>
       <w:pPr>
-        <w:ind w:left="5760" w:hanging="360"/>
+        <w:ind w:left="6108" w:hanging="360"/>
       </w:pPr>
     </w:lvl>
     <w:lvl w:ilvl="8" w:tplc="0409001B" w:tentative="1">
@@ -3130,7 +3599,7 @@
       <w:lvlText w:val="%9."/>
       <w:lvlJc w:val="right"/>
       <w:pPr>
-        <w:ind w:left="6480" w:hanging="180"/>
+        <w:ind w:left="6828" w:hanging="180"/>
       </w:pPr>
     </w:lvl>
   </w:abstractNum>
@@ -3338,15 +3807,15 @@
     <w:lsdException w:name="Bibliography" w:uiPriority="37"/>
     <w:lsdException w:name="TOC Heading" w:uiPriority="39" w:qFormat="1"/>
   </w:latentStyles>
-  <w:style w:type="paragraph" w:default="1" w:styleId="Normal">
+  <w:style w:type="paragraph" w:default="1" w:styleId="a">
     <w:name w:val="Normal"/>
     <w:qFormat/>
   </w:style>
-  <w:style w:type="paragraph" w:styleId="Heading1">
+  <w:style w:type="paragraph" w:styleId="1">
     <w:name w:val="heading 1"/>
-    <w:basedOn w:val="Normal"/>
-    <w:next w:val="Normal"/>
-    <w:link w:val="Heading1Char"/>
+    <w:basedOn w:val="a"/>
+    <w:next w:val="a"/>
+    <w:link w:val="10"/>
     <w:uiPriority w:val="9"/>
     <w:qFormat/>
     <w:rsid w:val="00EE3017"/>
@@ -3365,13 +3834,13 @@
       <w:szCs w:val="28"/>
     </w:rPr>
   </w:style>
-  <w:style w:type="character" w:default="1" w:styleId="DefaultParagraphFont">
+  <w:style w:type="character" w:default="1" w:styleId="a0">
     <w:name w:val="Default Paragraph Font"/>
     <w:uiPriority w:val="1"/>
     <w:semiHidden/>
     <w:unhideWhenUsed/>
   </w:style>
-  <w:style w:type="table" w:default="1" w:styleId="TableNormal">
+  <w:style w:type="table" w:default="1" w:styleId="a1">
     <w:name w:val="Normal Table"/>
     <w:uiPriority w:val="99"/>
     <w:semiHidden/>
@@ -3386,16 +3855,16 @@
       </w:tblCellMar>
     </w:tblPr>
   </w:style>
-  <w:style w:type="numbering" w:default="1" w:styleId="NoList">
+  <w:style w:type="numbering" w:default="1" w:styleId="a2">
     <w:name w:val="No List"/>
     <w:uiPriority w:val="99"/>
     <w:semiHidden/>
     <w:unhideWhenUsed/>
   </w:style>
-  <w:style w:type="character" w:customStyle="1" w:styleId="Heading1Char">
-    <w:name w:val="Heading 1 Char"/>
-    <w:basedOn w:val="DefaultParagraphFont"/>
-    <w:link w:val="Heading1"/>
+  <w:style w:type="character" w:customStyle="1" w:styleId="10">
+    <w:name w:val="Заглавие 1 Знак"/>
+    <w:basedOn w:val="a0"/>
+    <w:link w:val="1"/>
     <w:uiPriority w:val="9"/>
     <w:rsid w:val="00EE3017"/>
     <w:rPr>
@@ -3407,9 +3876,9 @@
       <w:szCs w:val="28"/>
     </w:rPr>
   </w:style>
-  <w:style w:type="paragraph" w:styleId="ListParagraph">
+  <w:style w:type="paragraph" w:styleId="a3">
     <w:name w:val="List Paragraph"/>
-    <w:basedOn w:val="Normal"/>
+    <w:basedOn w:val="a"/>
     <w:uiPriority w:val="34"/>
     <w:qFormat/>
     <w:rsid w:val="00EE3017"/>
@@ -3577,15 +4046,15 @@
     <w:lsdException w:name="Bibliography" w:uiPriority="37"/>
     <w:lsdException w:name="TOC Heading" w:uiPriority="39" w:qFormat="1"/>
   </w:latentStyles>
-  <w:style w:type="paragraph" w:default="1" w:styleId="Normal">
+  <w:style w:type="paragraph" w:default="1" w:styleId="a">
     <w:name w:val="Normal"/>
     <w:qFormat/>
   </w:style>
-  <w:style w:type="paragraph" w:styleId="Heading1">
+  <w:style w:type="paragraph" w:styleId="1">
     <w:name w:val="heading 1"/>
-    <w:basedOn w:val="Normal"/>
-    <w:next w:val="Normal"/>
-    <w:link w:val="Heading1Char"/>
+    <w:basedOn w:val="a"/>
+    <w:next w:val="a"/>
+    <w:link w:val="10"/>
     <w:uiPriority w:val="9"/>
     <w:qFormat/>
     <w:rsid w:val="00EE3017"/>
@@ -3604,13 +4073,13 @@
       <w:szCs w:val="28"/>
     </w:rPr>
   </w:style>
-  <w:style w:type="character" w:default="1" w:styleId="DefaultParagraphFont">
+  <w:style w:type="character" w:default="1" w:styleId="a0">
     <w:name w:val="Default Paragraph Font"/>
     <w:uiPriority w:val="1"/>
     <w:semiHidden/>
     <w:unhideWhenUsed/>
   </w:style>
-  <w:style w:type="table" w:default="1" w:styleId="TableNormal">
+  <w:style w:type="table" w:default="1" w:styleId="a1">
     <w:name w:val="Normal Table"/>
     <w:uiPriority w:val="99"/>
     <w:semiHidden/>
@@ -3625,16 +4094,16 @@
       </w:tblCellMar>
     </w:tblPr>
   </w:style>
-  <w:style w:type="numbering" w:default="1" w:styleId="NoList">
+  <w:style w:type="numbering" w:default="1" w:styleId="a2">
     <w:name w:val="No List"/>
     <w:uiPriority w:val="99"/>
     <w:semiHidden/>
     <w:unhideWhenUsed/>
   </w:style>
-  <w:style w:type="character" w:customStyle="1" w:styleId="Heading1Char">
-    <w:name w:val="Heading 1 Char"/>
-    <w:basedOn w:val="DefaultParagraphFont"/>
-    <w:link w:val="Heading1"/>
+  <w:style w:type="character" w:customStyle="1" w:styleId="10">
+    <w:name w:val="Заглавие 1 Знак"/>
+    <w:basedOn w:val="a0"/>
+    <w:link w:val="1"/>
     <w:uiPriority w:val="9"/>
     <w:rsid w:val="00EE3017"/>
     <w:rPr>
@@ -3646,9 +4115,9 @@
       <w:szCs w:val="28"/>
     </w:rPr>
   </w:style>
-  <w:style w:type="paragraph" w:styleId="ListParagraph">
+  <w:style w:type="paragraph" w:styleId="a3">
     <w:name w:val="List Paragraph"/>
-    <w:basedOn w:val="Normal"/>
+    <w:basedOn w:val="a"/>
     <w:uiPriority w:val="34"/>
     <w:qFormat/>
     <w:rsid w:val="00EE3017"/>

</xml_diff>